<commit_message>
Accidentally deleted mySqlWorkbench, recovered it from git
Worked a bit on days creation and display, still have css to do for display, worked on report
</commit_message>
<xml_diff>
--- a/01-Documentation/Misc/ListLinks.docx
+++ b/01-Documentation/Misc/ListLinks.docx
@@ -3,11 +3,9 @@
 <w:document xmlns:wpc="http://schemas.microsoft.com/office/word/2010/wordprocessingCanvas" xmlns:cx="http://schemas.microsoft.com/office/drawing/2014/chartex" xmlns:cx1="http://schemas.microsoft.com/office/drawing/2015/9/8/chartex" xmlns:mc="http://schemas.openxmlformats.org/markup-compatibility/2006" xmlns:o="urn:schemas-microsoft-com:office:office" xmlns:r="http://schemas.openxmlformats.org/officeDocument/2006/relationships" xmlns:m="http://schemas.openxmlformats.org/officeDocument/2006/math" xmlns:v="urn:schemas-microsoft-com:vml" xmlns:wp14="http://schemas.microsoft.com/office/word/2010/wordprocessingDrawing" xmlns:wp="http://schemas.openxmlformats.org/drawingml/2006/wordprocessingDrawing" xmlns:w10="urn:schemas-microsoft-com:office:word" xmlns:w="http://schemas.openxmlformats.org/wordprocessingml/2006/main" xmlns:w14="http://schemas.microsoft.com/office/word/2010/wordml" xmlns:w15="http://schemas.microsoft.com/office/word/2012/wordml" xmlns:w16se="http://schemas.microsoft.com/office/word/2015/wordml/symex" xmlns:wpg="http://schemas.microsoft.com/office/word/2010/wordprocessingGroup" xmlns:wpi="http://schemas.microsoft.com/office/word/2010/wordprocessingInk" xmlns:wne="http://schemas.microsoft.com/office/word/2006/wordml" xmlns:wps="http://schemas.microsoft.com/office/word/2010/wordprocessingShape" mc:Ignorable="w14 w15 w16se wp14">
   <w:body>
     <w:p>
-      <w:proofErr w:type="spellStart"/>
       <w:r>
         <w:t>Examples</w:t>
       </w:r>
-      <w:proofErr w:type="spellEnd"/>
       <w:r>
         <w:t> :</w:t>
       </w:r>
@@ -148,23 +146,13 @@
           <w:u w:val="none"/>
         </w:rPr>
       </w:pPr>
-      <w:proofErr w:type="spellStart"/>
       <w:r>
         <w:rPr>
           <w:rStyle w:val="Lienhypertexte"/>
           <w:color w:val="000000" w:themeColor="text1"/>
           <w:u w:val="none"/>
         </w:rPr>
-        <w:t>CreativMedia</w:t>
-      </w:r>
-      <w:proofErr w:type="spellEnd"/>
-      <w:r>
-        <w:rPr>
-          <w:rStyle w:val="Lienhypertexte"/>
-          <w:color w:val="000000" w:themeColor="text1"/>
-          <w:u w:val="none"/>
-        </w:rPr>
-        <w:t xml:space="preserve"> – Versions</w:t>
+        <w:t>CreativMedia – Versions</w:t>
       </w:r>
       <w:r>
         <w:rPr>
@@ -205,23 +193,13 @@
           <w:u w:val="none"/>
         </w:rPr>
       </w:pPr>
-      <w:proofErr w:type="spellStart"/>
       <w:r>
         <w:rPr>
           <w:rStyle w:val="Lienhypertexte"/>
           <w:color w:val="000000" w:themeColor="text1"/>
           <w:u w:val="none"/>
         </w:rPr>
-        <w:t>Mock-ups</w:t>
-      </w:r>
-      <w:proofErr w:type="spellEnd"/>
-      <w:r>
-        <w:rPr>
-          <w:rStyle w:val="Lienhypertexte"/>
-          <w:color w:val="000000" w:themeColor="text1"/>
-          <w:u w:val="none"/>
-        </w:rPr>
-        <w:t xml:space="preserve"> : </w:t>
+        <w:t xml:space="preserve">Mock-ups : </w:t>
       </w:r>
     </w:p>
     <w:p>
@@ -302,18 +280,72 @@
           <w:color w:val="000000" w:themeColor="text1"/>
           <w:u w:val="none"/>
         </w:rPr>
-        <w:t xml:space="preserve">PHP </w:t>
+        <w:t>PHP Spreadsheet :</w:t>
       </w:r>
-      <w:proofErr w:type="spellStart"/>
+    </w:p>
+    <w:p>
+      <w:pPr>
+        <w:rPr>
+          <w:rStyle w:val="Lienhypertexte"/>
+        </w:rPr>
+      </w:pPr>
+      <w:hyperlink r:id="rId18" w:history="1">
+        <w:r>
+          <w:rPr>
+            <w:rStyle w:val="Lienhypertexte"/>
+          </w:rPr>
+          <w:t>https://blog.nicolashachet.com/technologies/php/generer-fichiers-excel-xlsx-xls-php/</w:t>
+        </w:r>
+      </w:hyperlink>
+    </w:p>
+    <w:p>
+      <w:pPr>
+        <w:rPr>
+          <w:color w:val="000000" w:themeColor="text1"/>
+        </w:rPr>
+      </w:pPr>
+      <w:hyperlink r:id="rId19" w:history="1">
+        <w:r>
+          <w:rPr>
+            <w:rStyle w:val="Lienhypertexte"/>
+          </w:rPr>
+          <w:t>https://ourcodeworld.com/articles/read/798/how-to-create-an-excel-file-with-php-in-symfony-4</w:t>
+        </w:r>
+      </w:hyperlink>
+    </w:p>
+    <w:p>
+      <w:pPr>
+        <w:rPr>
+          <w:color w:val="0000FF"/>
+        </w:rPr>
+      </w:pPr>
+    </w:p>
+    <w:p>
+      <w:pPr>
+        <w:rPr>
+          <w:rStyle w:val="Lienhypertexte"/>
+          <w:color w:val="000000" w:themeColor="text1"/>
+          <w:u w:val="none"/>
+        </w:rPr>
+      </w:pPr>
       <w:r>
         <w:rPr>
           <w:rStyle w:val="Lienhypertexte"/>
           <w:color w:val="000000" w:themeColor="text1"/>
           <w:u w:val="none"/>
         </w:rPr>
-        <w:t>Spreadsheet</w:t>
+        <w:t>Symfony</w:t>
       </w:r>
-      <w:proofErr w:type="spellEnd"/>
+      <w:r>
+        <w:rPr>
+          <w:rStyle w:val="Lienhypertexte"/>
+          <w:color w:val="000000" w:themeColor="text1"/>
+          <w:u w:val="none"/>
+        </w:rPr>
+        <w:t xml:space="preserve"> tutorial</w:t>
+      </w:r>
+      <w:bookmarkStart w:id="0" w:name="_GoBack"/>
+      <w:bookmarkEnd w:id="0"/>
       <w:r>
         <w:rPr>
           <w:rStyle w:val="Lienhypertexte"/>
@@ -324,36 +356,30 @@
       </w:r>
     </w:p>
     <w:p>
-      <w:pPr>
-        <w:rPr>
-          <w:rStyle w:val="Lienhypertexte"/>
-        </w:rPr>
-      </w:pPr>
-      <w:hyperlink r:id="rId18" w:history="1">
-        <w:r>
-          <w:rPr>
-            <w:rStyle w:val="Lienhypertexte"/>
-          </w:rPr>
-          <w:t>https://blog.nicolashachet.com/technologies/php/generer-fichiers-excel-xlsx-xls-php/</w:t>
-        </w:r>
-      </w:hyperlink>
-    </w:p>
-    <w:p>
-      <w:pPr>
-        <w:rPr>
-          <w:color w:val="000000" w:themeColor="text1"/>
-        </w:rPr>
-      </w:pPr>
-      <w:hyperlink r:id="rId19" w:history="1">
-        <w:r>
-          <w:rPr>
-            <w:rStyle w:val="Lienhypertexte"/>
-          </w:rPr>
-          <w:t>https://ourcodeworld.com/articles/read/798/how-to-create-an-excel-file-with-php-in-symfony-4</w:t>
-        </w:r>
-      </w:hyperlink>
-      <w:bookmarkStart w:id="0" w:name="_GoBack"/>
-      <w:bookmarkEnd w:id="0"/>
+      <w:hyperlink r:id="rId20" w:anchor="gsc.tab=0" w:history="1">
+        <w:r>
+          <w:rPr>
+            <w:rStyle w:val="Lienhypertexte"/>
+          </w:rPr>
+          <w:t>https://symfony.com/doc/current/index.html#gsc.tab=0</w:t>
+        </w:r>
+      </w:hyperlink>
+    </w:p>
+    <w:p>
+      <w:pPr>
+        <w:rPr>
+          <w:rStyle w:val="Lienhypertexte"/>
+          <w:color w:val="000000" w:themeColor="text1"/>
+          <w:u w:val="none"/>
+        </w:rPr>
+      </w:pPr>
+    </w:p>
+    <w:p>
+      <w:pPr>
+        <w:rPr>
+          <w:color w:val="0000FF"/>
+        </w:rPr>
+      </w:pPr>
     </w:p>
     <w:p>
       <w:pPr>

</xml_diff>